<commit_message>
Added notes on Module 3 of UC Irvine Course
</commit_message>
<xml_diff>
--- a/The Blockchain - Course 1.docx
+++ b/The Blockchain - Course 1.docx
@@ -780,10 +780,7 @@
       <w:bookmarkStart w:id="0" w:name="_Toc54796449"/>
       <w:r>
         <w:lastRenderedPageBreak/>
-        <w:t xml:space="preserve">Required Reading: </w:t>
-      </w:r>
-      <w:r>
-        <w:t>“</w:t>
+        <w:t>Required Reading: “</w:t>
       </w:r>
       <w:proofErr w:type="spellStart"/>
       <w:r>
@@ -833,14 +830,7 @@
           <w:i/>
           <w:iCs/>
         </w:rPr>
-        <w:t>required reading for the course</w:t>
-      </w:r>
-      <w:r>
-        <w:rPr>
-          <w:i/>
-          <w:iCs/>
-        </w:rPr>
-        <w:t>, I will leave the Table of contents here</w:t>
+        <w:t>required reading for the course, I will leave the Table of contents here</w:t>
       </w:r>
     </w:p>
     <w:p>
@@ -1463,11 +1453,18 @@
       <w:bookmarkEnd w:id="7"/>
     </w:p>
     <w:p>
-      <w:r>
-        <w:t xml:space="preserve">Consists of reading steps 1-5 of </w:t>
-      </w:r>
-      <w:r>
-        <w:t>Blockchain Basics: A Non-Technical Introduction in 25 Steps</w:t>
+      <w:pPr>
+        <w:rPr>
+          <w:i/>
+          <w:iCs/>
+        </w:rPr>
+      </w:pPr>
+      <w:r>
+        <w:rPr>
+          <w:i/>
+          <w:iCs/>
+        </w:rPr>
+        <w:t>Consists of reading steps 1-5 of Blockchain Basics: A Non-Technical Introduction in 25 Steps</w:t>
       </w:r>
     </w:p>
     <w:p>
@@ -1549,6 +1546,375 @@
       <w:proofErr w:type="gramEnd"/>
     </w:p>
     <w:p/>
+    <w:p/>
+    <w:p>
+      <w:pPr>
+        <w:pStyle w:val="Heading1"/>
+      </w:pPr>
+      <w:r>
+        <w:t xml:space="preserve">Module 3 - </w:t>
+      </w:r>
+      <w:r>
+        <w:t>Peer-to-Peer Software Systems, Trust, and Integrity</w:t>
+      </w:r>
+    </w:p>
+    <w:p>
+      <w:pPr>
+        <w:rPr>
+          <w:b/>
+          <w:bCs/>
+        </w:rPr>
+      </w:pPr>
+      <w:r>
+        <w:rPr>
+          <w:b/>
+          <w:bCs/>
+        </w:rPr>
+        <w:t>Learning Objectives</w:t>
+      </w:r>
+    </w:p>
+    <w:p>
+      <w:pPr>
+        <w:numPr>
+          <w:ilvl w:val="0"/>
+          <w:numId w:val="3"/>
+        </w:numPr>
+        <w:shd w:val="clear" w:color="auto" w:fill="FFFFFF"/>
+        <w:spacing w:before="100" w:beforeAutospacing="1" w:after="100" w:afterAutospacing="1" w:line="240" w:lineRule="auto"/>
+        <w:rPr>
+          <w:rFonts w:ascii="Arial" w:hAnsi="Arial" w:cs="Arial"/>
+          <w:color w:val="373A3C"/>
+          <w:sz w:val="21"/>
+          <w:szCs w:val="21"/>
+        </w:rPr>
+      </w:pPr>
+      <w:r>
+        <w:rPr>
+          <w:rFonts w:ascii="Arial" w:hAnsi="Arial" w:cs="Arial"/>
+          <w:color w:val="373A3C"/>
+          <w:sz w:val="21"/>
+          <w:szCs w:val="21"/>
+        </w:rPr>
+        <w:t>Identify the characteristics of a peer-to-peer system.</w:t>
+      </w:r>
+    </w:p>
+    <w:p>
+      <w:pPr>
+        <w:numPr>
+          <w:ilvl w:val="0"/>
+          <w:numId w:val="3"/>
+        </w:numPr>
+        <w:shd w:val="clear" w:color="auto" w:fill="FFFFFF"/>
+        <w:spacing w:before="100" w:beforeAutospacing="1" w:after="100" w:afterAutospacing="1" w:line="240" w:lineRule="auto"/>
+        <w:rPr>
+          <w:rFonts w:ascii="Arial" w:hAnsi="Arial" w:cs="Arial"/>
+          <w:color w:val="373A3C"/>
+          <w:sz w:val="21"/>
+          <w:szCs w:val="21"/>
+        </w:rPr>
+      </w:pPr>
+      <w:r>
+        <w:rPr>
+          <w:rFonts w:ascii="Arial" w:hAnsi="Arial" w:cs="Arial"/>
+          <w:color w:val="373A3C"/>
+          <w:sz w:val="21"/>
+          <w:szCs w:val="21"/>
+        </w:rPr>
+        <w:t>Identify the main functional aspects of the blockchain.</w:t>
+      </w:r>
+    </w:p>
+    <w:p/>
+    <w:p>
+      <w:pPr>
+        <w:pStyle w:val="Heading3"/>
+      </w:pPr>
+      <w:r>
+        <w:t>Blockchain Basics (same as previous module)</w:t>
+      </w:r>
+    </w:p>
+    <w:p>
+      <w:pPr>
+        <w:rPr>
+          <w:i/>
+          <w:iCs/>
+        </w:rPr>
+      </w:pPr>
+      <w:r>
+        <w:rPr>
+          <w:i/>
+          <w:iCs/>
+        </w:rPr>
+        <w:t>Consists of reading steps 1-5 of Blockchain Basics: A Non-Technical Introduction in 25 Steps</w:t>
+      </w:r>
+    </w:p>
+    <w:p/>
+    <w:p>
+      <w:pPr>
+        <w:rPr>
+          <w:i/>
+          <w:iCs/>
+        </w:rPr>
+      </w:pPr>
+      <w:r>
+        <w:rPr>
+          <w:i/>
+          <w:iCs/>
+        </w:rPr>
+        <w:t xml:space="preserve">The most interesting part is the beginning of the video, the </w:t>
+      </w:r>
+      <w:proofErr w:type="spellStart"/>
+      <w:r>
+        <w:rPr>
+          <w:i/>
+          <w:iCs/>
+        </w:rPr>
+        <w:t>transcprit</w:t>
+      </w:r>
+      <w:proofErr w:type="spellEnd"/>
+      <w:r>
+        <w:rPr>
+          <w:i/>
+          <w:iCs/>
+        </w:rPr>
+        <w:t xml:space="preserve"> of that part is here:</w:t>
+      </w:r>
+    </w:p>
+    <w:p>
+      <w:r>
+        <w:t>“</w:t>
+      </w:r>
+      <w:r>
+        <w:t xml:space="preserve">Well, yeah. I think what we mentioned right from the start was more of </w:t>
+      </w:r>
+      <w:proofErr w:type="spellStart"/>
+      <w:proofErr w:type="gramStart"/>
+      <w:r>
+        <w:t>a</w:t>
+      </w:r>
+      <w:proofErr w:type="spellEnd"/>
+      <w:proofErr w:type="gramEnd"/>
+      <w:r>
+        <w:t xml:space="preserve"> open source technology. We </w:t>
+      </w:r>
+      <w:proofErr w:type="gramStart"/>
+      <w:r>
+        <w:t>didn't</w:t>
+      </w:r>
+      <w:proofErr w:type="gramEnd"/>
+      <w:r>
+        <w:t xml:space="preserve"> mention the private blockchains and the reason for them to be out there and existing. Probably, it's again coming because the industry is very </w:t>
+      </w:r>
+      <w:proofErr w:type="gramStart"/>
+      <w:r>
+        <w:t>young</w:t>
+      </w:r>
+      <w:proofErr w:type="gramEnd"/>
+      <w:r>
+        <w:t xml:space="preserve"> and the enterprise still has specific needs that are not satisfied by </w:t>
+      </w:r>
+      <w:r>
+        <w:t>de</w:t>
+      </w:r>
+      <w:r>
+        <w:t xml:space="preserve">centralized. Probably, right now, the most concerning one is related to privacy and security. So that's why you would have Hyperledger and other things like that, which basically is a technology you can host it somewhat privately and use it or recently a couple of big-name companies they announced their own blockchains, they're going to support it. Even if you take the same Ethereum, Amazon is supporting running in AWS calls privately Ethereum network. It means it </w:t>
+      </w:r>
+      <w:proofErr w:type="gramStart"/>
+      <w:r>
+        <w:t>doesn't</w:t>
+      </w:r>
+      <w:proofErr w:type="gramEnd"/>
+      <w:r>
+        <w:t xml:space="preserve"> have to be public. </w:t>
+      </w:r>
+      <w:proofErr w:type="gramStart"/>
+      <w:r>
+        <w:rPr>
+          <w:u w:val="single"/>
+        </w:rPr>
+        <w:t>So</w:t>
+      </w:r>
+      <w:proofErr w:type="gramEnd"/>
+      <w:r>
+        <w:rPr>
+          <w:u w:val="single"/>
+        </w:rPr>
+        <w:t xml:space="preserve"> decentralization is one concept. Running it privately is a little bit differently</w:t>
+      </w:r>
+      <w:r>
+        <w:t xml:space="preserve">. It can still be decentralized because </w:t>
+      </w:r>
+      <w:proofErr w:type="gramStart"/>
+      <w:r>
+        <w:t>they'll</w:t>
+      </w:r>
+      <w:proofErr w:type="gramEnd"/>
+      <w:r>
+        <w:t xml:space="preserve"> be running on AWS or any other Cloud provider in a decentralized way. </w:t>
+      </w:r>
+      <w:proofErr w:type="gramStart"/>
+      <w:r>
+        <w:t>They'll</w:t>
+      </w:r>
+      <w:proofErr w:type="gramEnd"/>
+      <w:r>
+        <w:t xml:space="preserve"> be talking to each other agreeing on consensus and so on. The whole difference is just to not be public, which means that it will be hosting some specialized solutions for that. The only thing that the concept of the blockchain provides is this distributed database for traceability. Where you have the transactions and then you read them and do whatever. In case of Ethereum, you also have a place where we can store business logic called Smart Contacts, but it's just a </w:t>
+      </w:r>
+      <w:proofErr w:type="gramStart"/>
+      <w:r>
+        <w:t>more fancy</w:t>
+      </w:r>
+      <w:proofErr w:type="gramEnd"/>
+      <w:r>
+        <w:t xml:space="preserve"> name for writing business logic for your business.</w:t>
+      </w:r>
+      <w:r>
+        <w:t>”</w:t>
+      </w:r>
+    </w:p>
+    <w:p>
+      <w:r>
+        <w:lastRenderedPageBreak/>
+        <w:t>“</w:t>
+      </w:r>
+      <w:r>
+        <w:t xml:space="preserve">Yes, it doesn't satisfy still the full-scale of questions for the enterprises like making a basic HTTP request, which is cutting out a lot of use cases for the businesses and there are a lot more but still it's a way to do it on a distributed ledger. You have the possibility to execute code. So decentralized, centralized at the same time, so </w:t>
+      </w:r>
+      <w:proofErr w:type="gramStart"/>
+      <w:r>
+        <w:t>that's</w:t>
+      </w:r>
+      <w:proofErr w:type="gramEnd"/>
+      <w:r>
+        <w:t xml:space="preserve"> like one, they're different. The centralized, for example, can be Google, Amazon, Azure, and OpenShift or any other Cloud providers. Then you have the decentralized, which is the Ethereum. </w:t>
+      </w:r>
+      <w:proofErr w:type="gramStart"/>
+      <w:r>
+        <w:t>So</w:t>
+      </w:r>
+      <w:proofErr w:type="gramEnd"/>
+      <w:r>
+        <w:t xml:space="preserve"> we talk about the concept centralized and decentralized. Then there is still decentralized but private and which is can be the same open source technology running private Clouds, where you will not probably care much because if it's running in a private usual network, then you would not care so much about consensus being one. We would care about attacks because </w:t>
+      </w:r>
+      <w:proofErr w:type="gramStart"/>
+      <w:r>
+        <w:t>it's</w:t>
+      </w:r>
+      <w:proofErr w:type="gramEnd"/>
+      <w:r>
+        <w:t xml:space="preserve"> a controlled environment. </w:t>
+      </w:r>
+      <w:proofErr w:type="gramStart"/>
+      <w:r>
+        <w:t>So</w:t>
+      </w:r>
+      <w:proofErr w:type="gramEnd"/>
+      <w:r>
+        <w:t xml:space="preserve"> it's still decentralized but private. At the same time, </w:t>
+      </w:r>
+      <w:proofErr w:type="gramStart"/>
+      <w:r>
+        <w:t>it's</w:t>
+      </w:r>
+      <w:proofErr w:type="gramEnd"/>
+      <w:r>
+        <w:t xml:space="preserve"> becoming centralized because its running in one place. Nobody has access to it except one specific entity. </w:t>
+      </w:r>
+      <w:proofErr w:type="gramStart"/>
+      <w:r>
+        <w:t>So</w:t>
+      </w:r>
+      <w:proofErr w:type="gramEnd"/>
+      <w:r>
+        <w:t xml:space="preserve"> all these concepts they're really shifting into each other, depends how you look and what problem you're solving. It also </w:t>
+      </w:r>
+      <w:proofErr w:type="gramStart"/>
+      <w:r>
+        <w:t>depends, when</w:t>
+      </w:r>
+      <w:proofErr w:type="gramEnd"/>
+      <w:r>
+        <w:t xml:space="preserve"> you're talking about enterprise solutions versus completely public solutions like [inaudible] network. Yes. They have different requirements for, basically, attack factors, the different potential vulnerabilities that their network might have. Yeah. Right. Yes. So exactly for that reason there are other chain or technology provider for the next generation of blockchains, like Dispatch US and others. Who will allow a hybrid between what the private blockchain controlled environment will be running and the public technology stack to be run publicly and it will provide services from both </w:t>
+      </w:r>
+      <w:proofErr w:type="gramStart"/>
+      <w:r>
+        <w:t>sides.</w:t>
+      </w:r>
+      <w:proofErr w:type="gramEnd"/>
+      <w:r>
+        <w:t xml:space="preserve"> </w:t>
+      </w:r>
+      <w:proofErr w:type="gramStart"/>
+      <w:r>
+        <w:t>It'll</w:t>
+      </w:r>
+      <w:proofErr w:type="gramEnd"/>
+      <w:r>
+        <w:t xml:space="preserve"> be secure and encrypted at the same time it will be decentralized. </w:t>
+      </w:r>
+      <w:proofErr w:type="gramStart"/>
+      <w:r>
+        <w:t>So</w:t>
+      </w:r>
+      <w:proofErr w:type="gramEnd"/>
+      <w:r>
+        <w:t xml:space="preserve"> it's not actually centralized, running in a private data center, run publicly by everyone. Just you can keep different types of data and allow access based on encryption and all sorts of mechanisms for security, authorization, authentication and all that stuff. </w:t>
+      </w:r>
+      <w:proofErr w:type="gramStart"/>
+      <w:r>
+        <w:t>So</w:t>
+      </w:r>
+      <w:proofErr w:type="gramEnd"/>
+      <w:r>
+        <w:t xml:space="preserve"> this is something that doesn't exist yet, but it will be something normal in the next year or two.</w:t>
+      </w:r>
+      <w:r>
+        <w:t>”</w:t>
+      </w:r>
+    </w:p>
+    <w:p>
+      <w:pPr>
+        <w:rPr>
+          <w:i/>
+          <w:iCs/>
+        </w:rPr>
+      </w:pPr>
+      <w:r>
+        <w:rPr>
+          <w:i/>
+          <w:iCs/>
+        </w:rPr>
+        <w:t>Went over the Byzantine problem</w:t>
+      </w:r>
+      <w:r>
+        <w:rPr>
+          <w:i/>
+          <w:iCs/>
+        </w:rPr>
+        <w:t xml:space="preserve"> and double spending</w:t>
+      </w:r>
+    </w:p>
+    <w:p>
+      <w:pPr>
+        <w:rPr>
+          <w:i/>
+          <w:iCs/>
+        </w:rPr>
+      </w:pPr>
+      <w:r>
+        <w:rPr>
+          <w:i/>
+          <w:iCs/>
+        </w:rPr>
+        <w:t>Went over private and public keys and signatures</w:t>
+      </w:r>
+      <w:r>
+        <w:rPr>
+          <w:i/>
+          <w:iCs/>
+        </w:rPr>
+        <w:tab/>
+      </w:r>
+    </w:p>
     <w:sectPr>
       <w:pgSz w:w="12240" w:h="15840"/>
       <w:pgMar w:top="1440" w:right="1440" w:bottom="1440" w:left="1440" w:header="720" w:footer="720" w:gutter="0"/>
@@ -1562,122 +1928,9 @@
 <file path=word/numbering.xml><?xml version="1.0" encoding="utf-8"?>
 <w:numbering xmlns:wpc="http://schemas.microsoft.com/office/word/2010/wordprocessingCanvas" xmlns:cx="http://schemas.microsoft.com/office/drawing/2014/chartex" xmlns:cx1="http://schemas.microsoft.com/office/drawing/2015/9/8/chartex" xmlns:cx2="http://schemas.microsoft.com/office/drawing/2015/10/21/chartex" xmlns:cx3="http://schemas.microsoft.com/office/drawing/2016/5/9/chartex" xmlns:cx4="http://schemas.microsoft.com/office/drawing/2016/5/10/chartex" xmlns:cx5="http://schemas.microsoft.com/office/drawing/2016/5/11/chartex" xmlns:cx6="http://schemas.microsoft.com/office/drawing/2016/5/12/chartex" xmlns:cx7="http://schemas.microsoft.com/office/drawing/2016/5/13/chartex" xmlns:cx8="http://schemas.microsoft.com/office/drawing/2016/5/14/chartex" xmlns:mc="http://schemas.openxmlformats.org/markup-compatibility/2006" xmlns:aink="http://schemas.microsoft.com/office/drawing/2016/ink" xmlns:am3d="http://schemas.microsoft.com/office/drawing/2017/model3d" xmlns:o="urn:schemas-microsoft-com:office:office" xmlns:r="http://schemas.openxmlformats.org/officeDocument/2006/relationships" xmlns:m="http://schemas.openxmlformats.org/officeDocument/2006/math" xmlns:v="urn:schemas-microsoft-com:vml" xmlns:wp14="http://schemas.microsoft.com/office/word/2010/wordprocessingDrawing" xmlns:wp="http://schemas.openxmlformats.org/drawingml/2006/wordprocessingDrawing" xmlns:w10="urn:schemas-microsoft-com:office:word" xmlns:w="http://schemas.openxmlformats.org/wordprocessingml/2006/main" xmlns:w14="http://schemas.microsoft.com/office/word/2010/wordml" xmlns:w15="http://schemas.microsoft.com/office/word/2012/wordml" xmlns:w16cex="http://schemas.microsoft.com/office/word/2018/wordml/cex" xmlns:w16cid="http://schemas.microsoft.com/office/word/2016/wordml/cid" xmlns:w16="http://schemas.microsoft.com/office/word/2018/wordml" xmlns:w16se="http://schemas.microsoft.com/office/word/2015/wordml/symex" xmlns:wpg="http://schemas.microsoft.com/office/word/2010/wordprocessingGroup" xmlns:wpi="http://schemas.microsoft.com/office/word/2010/wordprocessingInk" xmlns:wne="http://schemas.microsoft.com/office/word/2006/wordml" xmlns:wps="http://schemas.microsoft.com/office/word/2010/wordprocessingShape" mc:Ignorable="w14 w15 w16se w16cid w16 w16cex wp14">
   <w:abstractNum w:abstractNumId="0" w15:restartNumberingAfterBreak="0">
-    <w:nsid w:val="150A4E6E"/>
-    <w:multiLevelType w:val="hybridMultilevel"/>
-    <w:tmpl w:val="4FA49C8C"/>
-    <w:lvl w:ilvl="0" w:tplc="04090001">
-      <w:start w:val="1"/>
-      <w:numFmt w:val="bullet"/>
-      <w:lvlText w:val=""/>
-      <w:lvlJc w:val="left"/>
-      <w:pPr>
-        <w:ind w:left="720" w:hanging="360"/>
-      </w:pPr>
-      <w:rPr>
-        <w:rFonts w:ascii="Symbol" w:hAnsi="Symbol" w:hint="default"/>
-      </w:rPr>
-    </w:lvl>
-    <w:lvl w:ilvl="1" w:tplc="04090003" w:tentative="1">
-      <w:start w:val="1"/>
-      <w:numFmt w:val="bullet"/>
-      <w:lvlText w:val="o"/>
-      <w:lvlJc w:val="left"/>
-      <w:pPr>
-        <w:ind w:left="1440" w:hanging="360"/>
-      </w:pPr>
-      <w:rPr>
-        <w:rFonts w:ascii="Courier New" w:hAnsi="Courier New" w:cs="Courier New" w:hint="default"/>
-      </w:rPr>
-    </w:lvl>
-    <w:lvl w:ilvl="2" w:tplc="04090005" w:tentative="1">
-      <w:start w:val="1"/>
-      <w:numFmt w:val="bullet"/>
-      <w:lvlText w:val=""/>
-      <w:lvlJc w:val="left"/>
-      <w:pPr>
-        <w:ind w:left="2160" w:hanging="360"/>
-      </w:pPr>
-      <w:rPr>
-        <w:rFonts w:ascii="Wingdings" w:hAnsi="Wingdings" w:hint="default"/>
-      </w:rPr>
-    </w:lvl>
-    <w:lvl w:ilvl="3" w:tplc="04090001" w:tentative="1">
-      <w:start w:val="1"/>
-      <w:numFmt w:val="bullet"/>
-      <w:lvlText w:val=""/>
-      <w:lvlJc w:val="left"/>
-      <w:pPr>
-        <w:ind w:left="2880" w:hanging="360"/>
-      </w:pPr>
-      <w:rPr>
-        <w:rFonts w:ascii="Symbol" w:hAnsi="Symbol" w:hint="default"/>
-      </w:rPr>
-    </w:lvl>
-    <w:lvl w:ilvl="4" w:tplc="04090003" w:tentative="1">
-      <w:start w:val="1"/>
-      <w:numFmt w:val="bullet"/>
-      <w:lvlText w:val="o"/>
-      <w:lvlJc w:val="left"/>
-      <w:pPr>
-        <w:ind w:left="3600" w:hanging="360"/>
-      </w:pPr>
-      <w:rPr>
-        <w:rFonts w:ascii="Courier New" w:hAnsi="Courier New" w:cs="Courier New" w:hint="default"/>
-      </w:rPr>
-    </w:lvl>
-    <w:lvl w:ilvl="5" w:tplc="04090005" w:tentative="1">
-      <w:start w:val="1"/>
-      <w:numFmt w:val="bullet"/>
-      <w:lvlText w:val=""/>
-      <w:lvlJc w:val="left"/>
-      <w:pPr>
-        <w:ind w:left="4320" w:hanging="360"/>
-      </w:pPr>
-      <w:rPr>
-        <w:rFonts w:ascii="Wingdings" w:hAnsi="Wingdings" w:hint="default"/>
-      </w:rPr>
-    </w:lvl>
-    <w:lvl w:ilvl="6" w:tplc="04090001" w:tentative="1">
-      <w:start w:val="1"/>
-      <w:numFmt w:val="bullet"/>
-      <w:lvlText w:val=""/>
-      <w:lvlJc w:val="left"/>
-      <w:pPr>
-        <w:ind w:left="5040" w:hanging="360"/>
-      </w:pPr>
-      <w:rPr>
-        <w:rFonts w:ascii="Symbol" w:hAnsi="Symbol" w:hint="default"/>
-      </w:rPr>
-    </w:lvl>
-    <w:lvl w:ilvl="7" w:tplc="04090003" w:tentative="1">
-      <w:start w:val="1"/>
-      <w:numFmt w:val="bullet"/>
-      <w:lvlText w:val="o"/>
-      <w:lvlJc w:val="left"/>
-      <w:pPr>
-        <w:ind w:left="5760" w:hanging="360"/>
-      </w:pPr>
-      <w:rPr>
-        <w:rFonts w:ascii="Courier New" w:hAnsi="Courier New" w:cs="Courier New" w:hint="default"/>
-      </w:rPr>
-    </w:lvl>
-    <w:lvl w:ilvl="8" w:tplc="04090005" w:tentative="1">
-      <w:start w:val="1"/>
-      <w:numFmt w:val="bullet"/>
-      <w:lvlText w:val=""/>
-      <w:lvlJc w:val="left"/>
-      <w:pPr>
-        <w:ind w:left="6480" w:hanging="360"/>
-      </w:pPr>
-      <w:rPr>
-        <w:rFonts w:ascii="Wingdings" w:hAnsi="Wingdings" w:hint="default"/>
-      </w:rPr>
-    </w:lvl>
-  </w:abstractNum>
-  <w:abstractNum w:abstractNumId="1" w15:restartNumberingAfterBreak="0">
-    <w:nsid w:val="69CC7884"/>
+    <w:nsid w:val="0A0A44C6"/>
     <w:multiLevelType w:val="multilevel"/>
-    <w:tmpl w:val="69160EBE"/>
+    <w:tmpl w:val="3F7CFE82"/>
     <w:lvl w:ilvl="0">
       <w:start w:val="1"/>
       <w:numFmt w:val="bullet"/>
@@ -1823,10 +2076,275 @@
       </w:rPr>
     </w:lvl>
   </w:abstractNum>
+  <w:abstractNum w:abstractNumId="1" w15:restartNumberingAfterBreak="0">
+    <w:nsid w:val="150A4E6E"/>
+    <w:multiLevelType w:val="hybridMultilevel"/>
+    <w:tmpl w:val="4FA49C8C"/>
+    <w:lvl w:ilvl="0" w:tplc="04090001">
+      <w:start w:val="1"/>
+      <w:numFmt w:val="bullet"/>
+      <w:lvlText w:val=""/>
+      <w:lvlJc w:val="left"/>
+      <w:pPr>
+        <w:ind w:left="720" w:hanging="360"/>
+      </w:pPr>
+      <w:rPr>
+        <w:rFonts w:ascii="Symbol" w:hAnsi="Symbol" w:hint="default"/>
+      </w:rPr>
+    </w:lvl>
+    <w:lvl w:ilvl="1" w:tplc="04090003" w:tentative="1">
+      <w:start w:val="1"/>
+      <w:numFmt w:val="bullet"/>
+      <w:lvlText w:val="o"/>
+      <w:lvlJc w:val="left"/>
+      <w:pPr>
+        <w:ind w:left="1440" w:hanging="360"/>
+      </w:pPr>
+      <w:rPr>
+        <w:rFonts w:ascii="Courier New" w:hAnsi="Courier New" w:cs="Courier New" w:hint="default"/>
+      </w:rPr>
+    </w:lvl>
+    <w:lvl w:ilvl="2" w:tplc="04090005" w:tentative="1">
+      <w:start w:val="1"/>
+      <w:numFmt w:val="bullet"/>
+      <w:lvlText w:val=""/>
+      <w:lvlJc w:val="left"/>
+      <w:pPr>
+        <w:ind w:left="2160" w:hanging="360"/>
+      </w:pPr>
+      <w:rPr>
+        <w:rFonts w:ascii="Wingdings" w:hAnsi="Wingdings" w:hint="default"/>
+      </w:rPr>
+    </w:lvl>
+    <w:lvl w:ilvl="3" w:tplc="04090001" w:tentative="1">
+      <w:start w:val="1"/>
+      <w:numFmt w:val="bullet"/>
+      <w:lvlText w:val=""/>
+      <w:lvlJc w:val="left"/>
+      <w:pPr>
+        <w:ind w:left="2880" w:hanging="360"/>
+      </w:pPr>
+      <w:rPr>
+        <w:rFonts w:ascii="Symbol" w:hAnsi="Symbol" w:hint="default"/>
+      </w:rPr>
+    </w:lvl>
+    <w:lvl w:ilvl="4" w:tplc="04090003" w:tentative="1">
+      <w:start w:val="1"/>
+      <w:numFmt w:val="bullet"/>
+      <w:lvlText w:val="o"/>
+      <w:lvlJc w:val="left"/>
+      <w:pPr>
+        <w:ind w:left="3600" w:hanging="360"/>
+      </w:pPr>
+      <w:rPr>
+        <w:rFonts w:ascii="Courier New" w:hAnsi="Courier New" w:cs="Courier New" w:hint="default"/>
+      </w:rPr>
+    </w:lvl>
+    <w:lvl w:ilvl="5" w:tplc="04090005" w:tentative="1">
+      <w:start w:val="1"/>
+      <w:numFmt w:val="bullet"/>
+      <w:lvlText w:val=""/>
+      <w:lvlJc w:val="left"/>
+      <w:pPr>
+        <w:ind w:left="4320" w:hanging="360"/>
+      </w:pPr>
+      <w:rPr>
+        <w:rFonts w:ascii="Wingdings" w:hAnsi="Wingdings" w:hint="default"/>
+      </w:rPr>
+    </w:lvl>
+    <w:lvl w:ilvl="6" w:tplc="04090001" w:tentative="1">
+      <w:start w:val="1"/>
+      <w:numFmt w:val="bullet"/>
+      <w:lvlText w:val=""/>
+      <w:lvlJc w:val="left"/>
+      <w:pPr>
+        <w:ind w:left="5040" w:hanging="360"/>
+      </w:pPr>
+      <w:rPr>
+        <w:rFonts w:ascii="Symbol" w:hAnsi="Symbol" w:hint="default"/>
+      </w:rPr>
+    </w:lvl>
+    <w:lvl w:ilvl="7" w:tplc="04090003" w:tentative="1">
+      <w:start w:val="1"/>
+      <w:numFmt w:val="bullet"/>
+      <w:lvlText w:val="o"/>
+      <w:lvlJc w:val="left"/>
+      <w:pPr>
+        <w:ind w:left="5760" w:hanging="360"/>
+      </w:pPr>
+      <w:rPr>
+        <w:rFonts w:ascii="Courier New" w:hAnsi="Courier New" w:cs="Courier New" w:hint="default"/>
+      </w:rPr>
+    </w:lvl>
+    <w:lvl w:ilvl="8" w:tplc="04090005" w:tentative="1">
+      <w:start w:val="1"/>
+      <w:numFmt w:val="bullet"/>
+      <w:lvlText w:val=""/>
+      <w:lvlJc w:val="left"/>
+      <w:pPr>
+        <w:ind w:left="6480" w:hanging="360"/>
+      </w:pPr>
+      <w:rPr>
+        <w:rFonts w:ascii="Wingdings" w:hAnsi="Wingdings" w:hint="default"/>
+      </w:rPr>
+    </w:lvl>
+  </w:abstractNum>
+  <w:abstractNum w:abstractNumId="2" w15:restartNumberingAfterBreak="0">
+    <w:nsid w:val="69CC7884"/>
+    <w:multiLevelType w:val="multilevel"/>
+    <w:tmpl w:val="69160EBE"/>
+    <w:lvl w:ilvl="0">
+      <w:start w:val="1"/>
+      <w:numFmt w:val="bullet"/>
+      <w:lvlText w:val=""/>
+      <w:lvlJc w:val="left"/>
+      <w:pPr>
+        <w:tabs>
+          <w:tab w:val="num" w:pos="720"/>
+        </w:tabs>
+        <w:ind w:left="720" w:hanging="360"/>
+      </w:pPr>
+      <w:rPr>
+        <w:rFonts w:ascii="Symbol" w:hAnsi="Symbol" w:hint="default"/>
+        <w:sz w:val="20"/>
+      </w:rPr>
+    </w:lvl>
+    <w:lvl w:ilvl="1" w:tentative="1">
+      <w:start w:val="1"/>
+      <w:numFmt w:val="bullet"/>
+      <w:lvlText w:val="o"/>
+      <w:lvlJc w:val="left"/>
+      <w:pPr>
+        <w:tabs>
+          <w:tab w:val="num" w:pos="1440"/>
+        </w:tabs>
+        <w:ind w:left="1440" w:hanging="360"/>
+      </w:pPr>
+      <w:rPr>
+        <w:rFonts w:ascii="Courier New" w:hAnsi="Courier New" w:hint="default"/>
+        <w:sz w:val="20"/>
+      </w:rPr>
+    </w:lvl>
+    <w:lvl w:ilvl="2" w:tentative="1">
+      <w:start w:val="1"/>
+      <w:numFmt w:val="bullet"/>
+      <w:lvlText w:val=""/>
+      <w:lvlJc w:val="left"/>
+      <w:pPr>
+        <w:tabs>
+          <w:tab w:val="num" w:pos="2160"/>
+        </w:tabs>
+        <w:ind w:left="2160" w:hanging="360"/>
+      </w:pPr>
+      <w:rPr>
+        <w:rFonts w:ascii="Wingdings" w:hAnsi="Wingdings" w:hint="default"/>
+        <w:sz w:val="20"/>
+      </w:rPr>
+    </w:lvl>
+    <w:lvl w:ilvl="3" w:tentative="1">
+      <w:start w:val="1"/>
+      <w:numFmt w:val="bullet"/>
+      <w:lvlText w:val=""/>
+      <w:lvlJc w:val="left"/>
+      <w:pPr>
+        <w:tabs>
+          <w:tab w:val="num" w:pos="2880"/>
+        </w:tabs>
+        <w:ind w:left="2880" w:hanging="360"/>
+      </w:pPr>
+      <w:rPr>
+        <w:rFonts w:ascii="Wingdings" w:hAnsi="Wingdings" w:hint="default"/>
+        <w:sz w:val="20"/>
+      </w:rPr>
+    </w:lvl>
+    <w:lvl w:ilvl="4" w:tentative="1">
+      <w:start w:val="1"/>
+      <w:numFmt w:val="bullet"/>
+      <w:lvlText w:val=""/>
+      <w:lvlJc w:val="left"/>
+      <w:pPr>
+        <w:tabs>
+          <w:tab w:val="num" w:pos="3600"/>
+        </w:tabs>
+        <w:ind w:left="3600" w:hanging="360"/>
+      </w:pPr>
+      <w:rPr>
+        <w:rFonts w:ascii="Wingdings" w:hAnsi="Wingdings" w:hint="default"/>
+        <w:sz w:val="20"/>
+      </w:rPr>
+    </w:lvl>
+    <w:lvl w:ilvl="5" w:tentative="1">
+      <w:start w:val="1"/>
+      <w:numFmt w:val="bullet"/>
+      <w:lvlText w:val=""/>
+      <w:lvlJc w:val="left"/>
+      <w:pPr>
+        <w:tabs>
+          <w:tab w:val="num" w:pos="4320"/>
+        </w:tabs>
+        <w:ind w:left="4320" w:hanging="360"/>
+      </w:pPr>
+      <w:rPr>
+        <w:rFonts w:ascii="Wingdings" w:hAnsi="Wingdings" w:hint="default"/>
+        <w:sz w:val="20"/>
+      </w:rPr>
+    </w:lvl>
+    <w:lvl w:ilvl="6" w:tentative="1">
+      <w:start w:val="1"/>
+      <w:numFmt w:val="bullet"/>
+      <w:lvlText w:val=""/>
+      <w:lvlJc w:val="left"/>
+      <w:pPr>
+        <w:tabs>
+          <w:tab w:val="num" w:pos="5040"/>
+        </w:tabs>
+        <w:ind w:left="5040" w:hanging="360"/>
+      </w:pPr>
+      <w:rPr>
+        <w:rFonts w:ascii="Wingdings" w:hAnsi="Wingdings" w:hint="default"/>
+        <w:sz w:val="20"/>
+      </w:rPr>
+    </w:lvl>
+    <w:lvl w:ilvl="7" w:tentative="1">
+      <w:start w:val="1"/>
+      <w:numFmt w:val="bullet"/>
+      <w:lvlText w:val=""/>
+      <w:lvlJc w:val="left"/>
+      <w:pPr>
+        <w:tabs>
+          <w:tab w:val="num" w:pos="5760"/>
+        </w:tabs>
+        <w:ind w:left="5760" w:hanging="360"/>
+      </w:pPr>
+      <w:rPr>
+        <w:rFonts w:ascii="Wingdings" w:hAnsi="Wingdings" w:hint="default"/>
+        <w:sz w:val="20"/>
+      </w:rPr>
+    </w:lvl>
+    <w:lvl w:ilvl="8" w:tentative="1">
+      <w:start w:val="1"/>
+      <w:numFmt w:val="bullet"/>
+      <w:lvlText w:val=""/>
+      <w:lvlJc w:val="left"/>
+      <w:pPr>
+        <w:tabs>
+          <w:tab w:val="num" w:pos="6480"/>
+        </w:tabs>
+        <w:ind w:left="6480" w:hanging="360"/>
+      </w:pPr>
+      <w:rPr>
+        <w:rFonts w:ascii="Wingdings" w:hAnsi="Wingdings" w:hint="default"/>
+        <w:sz w:val="20"/>
+      </w:rPr>
+    </w:lvl>
+  </w:abstractNum>
   <w:num w:numId="1">
+    <w:abstractNumId w:val="2"/>
+  </w:num>
+  <w:num w:numId="2">
     <w:abstractNumId w:val="1"/>
   </w:num>
-  <w:num w:numId="2">
+  <w:num w:numId="3">
     <w:abstractNumId w:val="0"/>
   </w:num>
 </w:numbering>

</xml_diff>

<commit_message>
Created a test folder to see if it would push to github
</commit_message>
<xml_diff>
--- a/The Blockchain - Course 1.docx
+++ b/The Blockchain - Course 1.docx
@@ -1894,12 +1894,6 @@
       </w:r>
     </w:p>
     <w:p>
-      <w:pPr>
-        <w:rPr>
-          <w:i/>
-          <w:iCs/>
-        </w:rPr>
-      </w:pPr>
       <w:r>
         <w:rPr>
           <w:i/>
@@ -1907,14 +1901,109 @@
         </w:rPr>
         <w:t>Went over private and public keys and signatures</w:t>
       </w:r>
-      <w:r>
-        <w:rPr>
-          <w:i/>
-          <w:iCs/>
-        </w:rPr>
-        <w:tab/>
-      </w:r>
-    </w:p>
+    </w:p>
+    <w:p/>
+    <w:p>
+      <w:pPr>
+        <w:pStyle w:val="Heading1"/>
+      </w:pPr>
+      <w:r>
+        <w:t xml:space="preserve">Module 4 - </w:t>
+      </w:r>
+      <w:r>
+        <w:t>Peer-to-peer Business Concepts and Bitcoin Value</w:t>
+      </w:r>
+    </w:p>
+    <w:p/>
+    <w:p>
+      <w:pPr>
+        <w:pStyle w:val="Heading3"/>
+      </w:pPr>
+      <w:r>
+        <w:t>The Internet of Money</w:t>
+      </w:r>
+    </w:p>
+    <w:p>
+      <w:r>
+        <w:t xml:space="preserve">Consists in reading chapter </w:t>
+      </w:r>
+      <w:r>
+        <w:t>2</w:t>
+      </w:r>
+      <w:r>
+        <w:t xml:space="preserve"> of</w:t>
+      </w:r>
+      <w:r>
+        <w:t xml:space="preserve"> </w:t>
+      </w:r>
+      <w:r>
+        <w:t>“</w:t>
+      </w:r>
+      <w:r>
+        <w:t>The Internet of Money Volume Two: A collection of talks by Andreas M. Antonopoulos</w:t>
+      </w:r>
+      <w:r>
+        <w:t>”</w:t>
+      </w:r>
+    </w:p>
+    <w:p>
+      <w:r>
+        <w:rPr>
+          <w:i/>
+          <w:iCs/>
+        </w:rPr>
+        <w:t xml:space="preserve">will skip this, I doubt public talks have any content that I </w:t>
+      </w:r>
+      <w:proofErr w:type="gramStart"/>
+      <w:r>
+        <w:rPr>
+          <w:i/>
+          <w:iCs/>
+        </w:rPr>
+        <w:t>don’t</w:t>
+      </w:r>
+      <w:proofErr w:type="gramEnd"/>
+      <w:r>
+        <w:rPr>
+          <w:i/>
+          <w:iCs/>
+        </w:rPr>
+        <w:t xml:space="preserve"> already understand enough of</w:t>
+      </w:r>
+    </w:p>
+    <w:p/>
+    <w:p>
+      <w:pPr>
+        <w:pStyle w:val="Heading3"/>
+      </w:pPr>
+      <w:r>
+        <w:t>Blockchain Basics</w:t>
+      </w:r>
+    </w:p>
+    <w:p>
+      <w:r>
+        <w:t>Consists of reading step</w:t>
+      </w:r>
+      <w:r>
+        <w:t xml:space="preserve"> 20</w:t>
+      </w:r>
+      <w:r>
+        <w:t xml:space="preserve"> of </w:t>
+      </w:r>
+      <w:r>
+        <w:t>Blockchain Basics: A Non-Technical Introduction in 25 Steps</w:t>
+      </w:r>
+    </w:p>
+    <w:p/>
+    <w:p>
+      <w:pPr>
+        <w:pStyle w:val="Heading3"/>
+      </w:pPr>
+      <w:r>
+        <w:t>John – Shapeshift CFO</w:t>
+      </w:r>
+    </w:p>
+    <w:p/>
     <w:sectPr>
       <w:pgSz w:w="12240" w:h="15840"/>
       <w:pgMar w:top="1440" w:right="1440" w:bottom="1440" w:left="1440" w:header="720" w:footer="720" w:gutter="0"/>

</xml_diff>

<commit_message>
Completed UC Irvine course notes
</commit_message>
<xml_diff>
--- a/The Blockchain - Course 1.docx
+++ b/The Blockchain - Course 1.docx
@@ -69,7 +69,7 @@
           <w:r>
             <w:fldChar w:fldCharType="separate"/>
           </w:r>
-          <w:hyperlink w:anchor="_Toc54796449" w:history="1">
+          <w:hyperlink w:anchor="_Toc54822776" w:history="1">
             <w:r>
               <w:rPr>
                 <w:rStyle w:val="Hyperlink"/>
@@ -96,7 +96,7 @@
                 <w:noProof/>
                 <w:webHidden/>
               </w:rPr>
-              <w:instrText xml:space="preserve"> PAGEREF _Toc54796449 \h </w:instrText>
+              <w:instrText xml:space="preserve"> PAGEREF _Toc54822776 \h </w:instrText>
             </w:r>
             <w:r>
               <w:rPr>
@@ -138,7 +138,7 @@
               <w:noProof/>
             </w:rPr>
           </w:pPr>
-          <w:hyperlink w:anchor="_Toc54796450" w:history="1">
+          <w:hyperlink w:anchor="_Toc54822777" w:history="1">
             <w:r>
               <w:rPr>
                 <w:rStyle w:val="Hyperlink"/>
@@ -165,7 +165,7 @@
                 <w:noProof/>
                 <w:webHidden/>
               </w:rPr>
-              <w:instrText xml:space="preserve"> PAGEREF _Toc54796450 \h </w:instrText>
+              <w:instrText xml:space="preserve"> PAGEREF _Toc54822777 \h </w:instrText>
             </w:r>
             <w:r>
               <w:rPr>
@@ -207,7 +207,7 @@
               <w:noProof/>
             </w:rPr>
           </w:pPr>
-          <w:hyperlink w:anchor="_Toc54796451" w:history="1">
+          <w:hyperlink w:anchor="_Toc54822778" w:history="1">
             <w:r>
               <w:rPr>
                 <w:rStyle w:val="Hyperlink"/>
@@ -234,7 +234,7 @@
                 <w:noProof/>
                 <w:webHidden/>
               </w:rPr>
-              <w:instrText xml:space="preserve"> PAGEREF _Toc54796451 \h </w:instrText>
+              <w:instrText xml:space="preserve"> PAGEREF _Toc54822778 \h </w:instrText>
             </w:r>
             <w:r>
               <w:rPr>
@@ -276,7 +276,7 @@
               <w:noProof/>
             </w:rPr>
           </w:pPr>
-          <w:hyperlink w:anchor="_Toc54796452" w:history="1">
+          <w:hyperlink w:anchor="_Toc54822779" w:history="1">
             <w:r>
               <w:rPr>
                 <w:rStyle w:val="Hyperlink"/>
@@ -303,7 +303,7 @@
                 <w:noProof/>
                 <w:webHidden/>
               </w:rPr>
-              <w:instrText xml:space="preserve"> PAGEREF _Toc54796452 \h </w:instrText>
+              <w:instrText xml:space="preserve"> PAGEREF _Toc54822779 \h </w:instrText>
             </w:r>
             <w:r>
               <w:rPr>
@@ -345,7 +345,7 @@
               <w:noProof/>
             </w:rPr>
           </w:pPr>
-          <w:hyperlink w:anchor="_Toc54796453" w:history="1">
+          <w:hyperlink w:anchor="_Toc54822780" w:history="1">
             <w:r>
               <w:rPr>
                 <w:rStyle w:val="Hyperlink"/>
@@ -372,7 +372,7 @@
                 <w:noProof/>
                 <w:webHidden/>
               </w:rPr>
-              <w:instrText xml:space="preserve"> PAGEREF _Toc54796453 \h </w:instrText>
+              <w:instrText xml:space="preserve"> PAGEREF _Toc54822780 \h </w:instrText>
             </w:r>
             <w:r>
               <w:rPr>
@@ -414,7 +414,7 @@
               <w:noProof/>
             </w:rPr>
           </w:pPr>
-          <w:hyperlink w:anchor="_Toc54796454" w:history="1">
+          <w:hyperlink w:anchor="_Toc54822781" w:history="1">
             <w:r>
               <w:rPr>
                 <w:rStyle w:val="Hyperlink"/>
@@ -441,7 +441,7 @@
                 <w:noProof/>
                 <w:webHidden/>
               </w:rPr>
-              <w:instrText xml:space="preserve"> PAGEREF _Toc54796454 \h </w:instrText>
+              <w:instrText xml:space="preserve"> PAGEREF _Toc54822781 \h </w:instrText>
             </w:r>
             <w:r>
               <w:rPr>
@@ -483,7 +483,7 @@
               <w:noProof/>
             </w:rPr>
           </w:pPr>
-          <w:hyperlink w:anchor="_Toc54796455" w:history="1">
+          <w:hyperlink w:anchor="_Toc54822782" w:history="1">
             <w:r>
               <w:rPr>
                 <w:rStyle w:val="Hyperlink"/>
@@ -510,7 +510,7 @@
                 <w:noProof/>
                 <w:webHidden/>
               </w:rPr>
-              <w:instrText xml:space="preserve"> PAGEREF _Toc54796455 \h </w:instrText>
+              <w:instrText xml:space="preserve"> PAGEREF _Toc54822782 \h </w:instrText>
             </w:r>
             <w:r>
               <w:rPr>
@@ -552,7 +552,7 @@
               <w:noProof/>
             </w:rPr>
           </w:pPr>
-          <w:hyperlink w:anchor="_Toc54796456" w:history="1">
+          <w:hyperlink w:anchor="_Toc54822783" w:history="1">
             <w:r>
               <w:rPr>
                 <w:rStyle w:val="Hyperlink"/>
@@ -579,7 +579,7 @@
                 <w:noProof/>
                 <w:webHidden/>
               </w:rPr>
-              <w:instrText xml:space="preserve"> PAGEREF _Toc54796456 \h </w:instrText>
+              <w:instrText xml:space="preserve"> PAGEREF _Toc54822783 \h </w:instrText>
             </w:r>
             <w:r>
               <w:rPr>
@@ -621,7 +621,7 @@
               <w:noProof/>
             </w:rPr>
           </w:pPr>
-          <w:hyperlink w:anchor="_Toc54796457" w:history="1">
+          <w:hyperlink w:anchor="_Toc54822784" w:history="1">
             <w:r>
               <w:rPr>
                 <w:rStyle w:val="Hyperlink"/>
@@ -648,7 +648,7 @@
                 <w:noProof/>
                 <w:webHidden/>
               </w:rPr>
-              <w:instrText xml:space="preserve"> PAGEREF _Toc54796457 \h </w:instrText>
+              <w:instrText xml:space="preserve"> PAGEREF _Toc54822784 \h </w:instrText>
             </w:r>
             <w:r>
               <w:rPr>
@@ -690,7 +690,7 @@
               <w:noProof/>
             </w:rPr>
           </w:pPr>
-          <w:hyperlink w:anchor="_Toc54796458" w:history="1">
+          <w:hyperlink w:anchor="_Toc54822785" w:history="1">
             <w:r>
               <w:rPr>
                 <w:rStyle w:val="Hyperlink"/>
@@ -717,7 +717,7 @@
                 <w:noProof/>
                 <w:webHidden/>
               </w:rPr>
-              <w:instrText xml:space="preserve"> PAGEREF _Toc54796458 \h </w:instrText>
+              <w:instrText xml:space="preserve"> PAGEREF _Toc54822785 \h </w:instrText>
             </w:r>
             <w:r>
               <w:rPr>
@@ -738,6 +738,420 @@
                 <w:webHidden/>
               </w:rPr>
               <w:t>5</w:t>
+            </w:r>
+            <w:r>
+              <w:rPr>
+                <w:noProof/>
+                <w:webHidden/>
+              </w:rPr>
+              <w:fldChar w:fldCharType="end"/>
+            </w:r>
+          </w:hyperlink>
+        </w:p>
+        <w:p>
+          <w:pPr>
+            <w:pStyle w:val="TOC1"/>
+            <w:tabs>
+              <w:tab w:val="right" w:leader="dot" w:pos="9350"/>
+            </w:tabs>
+            <w:rPr>
+              <w:rFonts w:eastAsiaTheme="minorEastAsia"/>
+              <w:noProof/>
+            </w:rPr>
+          </w:pPr>
+          <w:hyperlink w:anchor="_Toc54822786" w:history="1">
+            <w:r>
+              <w:rPr>
+                <w:rStyle w:val="Hyperlink"/>
+                <w:noProof/>
+              </w:rPr>
+              <w:t>Module 3 - Peer-to-Peer Software Systems, Trust, and Integrity</w:t>
+            </w:r>
+            <w:r>
+              <w:rPr>
+                <w:noProof/>
+                <w:webHidden/>
+              </w:rPr>
+              <w:tab/>
+            </w:r>
+            <w:r>
+              <w:rPr>
+                <w:noProof/>
+                <w:webHidden/>
+              </w:rPr>
+              <w:fldChar w:fldCharType="begin"/>
+            </w:r>
+            <w:r>
+              <w:rPr>
+                <w:noProof/>
+                <w:webHidden/>
+              </w:rPr>
+              <w:instrText xml:space="preserve"> PAGEREF _Toc54822786 \h </w:instrText>
+            </w:r>
+            <w:r>
+              <w:rPr>
+                <w:noProof/>
+                <w:webHidden/>
+              </w:rPr>
+            </w:r>
+            <w:r>
+              <w:rPr>
+                <w:noProof/>
+                <w:webHidden/>
+              </w:rPr>
+              <w:fldChar w:fldCharType="separate"/>
+            </w:r>
+            <w:r>
+              <w:rPr>
+                <w:noProof/>
+                <w:webHidden/>
+              </w:rPr>
+              <w:t>5</w:t>
+            </w:r>
+            <w:r>
+              <w:rPr>
+                <w:noProof/>
+                <w:webHidden/>
+              </w:rPr>
+              <w:fldChar w:fldCharType="end"/>
+            </w:r>
+          </w:hyperlink>
+        </w:p>
+        <w:p>
+          <w:pPr>
+            <w:pStyle w:val="TOC3"/>
+            <w:tabs>
+              <w:tab w:val="right" w:leader="dot" w:pos="9350"/>
+            </w:tabs>
+            <w:rPr>
+              <w:rFonts w:eastAsiaTheme="minorEastAsia"/>
+              <w:noProof/>
+            </w:rPr>
+          </w:pPr>
+          <w:hyperlink w:anchor="_Toc54822787" w:history="1">
+            <w:r>
+              <w:rPr>
+                <w:rStyle w:val="Hyperlink"/>
+                <w:noProof/>
+              </w:rPr>
+              <w:t>Blockchain Basics (same as previous module)</w:t>
+            </w:r>
+            <w:r>
+              <w:rPr>
+                <w:noProof/>
+                <w:webHidden/>
+              </w:rPr>
+              <w:tab/>
+            </w:r>
+            <w:r>
+              <w:rPr>
+                <w:noProof/>
+                <w:webHidden/>
+              </w:rPr>
+              <w:fldChar w:fldCharType="begin"/>
+            </w:r>
+            <w:r>
+              <w:rPr>
+                <w:noProof/>
+                <w:webHidden/>
+              </w:rPr>
+              <w:instrText xml:space="preserve"> PAGEREF _Toc54822787 \h </w:instrText>
+            </w:r>
+            <w:r>
+              <w:rPr>
+                <w:noProof/>
+                <w:webHidden/>
+              </w:rPr>
+            </w:r>
+            <w:r>
+              <w:rPr>
+                <w:noProof/>
+                <w:webHidden/>
+              </w:rPr>
+              <w:fldChar w:fldCharType="separate"/>
+            </w:r>
+            <w:r>
+              <w:rPr>
+                <w:noProof/>
+                <w:webHidden/>
+              </w:rPr>
+              <w:t>5</w:t>
+            </w:r>
+            <w:r>
+              <w:rPr>
+                <w:noProof/>
+                <w:webHidden/>
+              </w:rPr>
+              <w:fldChar w:fldCharType="end"/>
+            </w:r>
+          </w:hyperlink>
+        </w:p>
+        <w:p>
+          <w:pPr>
+            <w:pStyle w:val="TOC1"/>
+            <w:tabs>
+              <w:tab w:val="right" w:leader="dot" w:pos="9350"/>
+            </w:tabs>
+            <w:rPr>
+              <w:rFonts w:eastAsiaTheme="minorEastAsia"/>
+              <w:noProof/>
+            </w:rPr>
+          </w:pPr>
+          <w:hyperlink w:anchor="_Toc54822788" w:history="1">
+            <w:r>
+              <w:rPr>
+                <w:rStyle w:val="Hyperlink"/>
+                <w:noProof/>
+              </w:rPr>
+              <w:t>Module 4 - Peer-to-peer Business Concepts and Bitcoin Value</w:t>
+            </w:r>
+            <w:r>
+              <w:rPr>
+                <w:noProof/>
+                <w:webHidden/>
+              </w:rPr>
+              <w:tab/>
+            </w:r>
+            <w:r>
+              <w:rPr>
+                <w:noProof/>
+                <w:webHidden/>
+              </w:rPr>
+              <w:fldChar w:fldCharType="begin"/>
+            </w:r>
+            <w:r>
+              <w:rPr>
+                <w:noProof/>
+                <w:webHidden/>
+              </w:rPr>
+              <w:instrText xml:space="preserve"> PAGEREF _Toc54822788 \h </w:instrText>
+            </w:r>
+            <w:r>
+              <w:rPr>
+                <w:noProof/>
+                <w:webHidden/>
+              </w:rPr>
+            </w:r>
+            <w:r>
+              <w:rPr>
+                <w:noProof/>
+                <w:webHidden/>
+              </w:rPr>
+              <w:fldChar w:fldCharType="separate"/>
+            </w:r>
+            <w:r>
+              <w:rPr>
+                <w:noProof/>
+                <w:webHidden/>
+              </w:rPr>
+              <w:t>6</w:t>
+            </w:r>
+            <w:r>
+              <w:rPr>
+                <w:noProof/>
+                <w:webHidden/>
+              </w:rPr>
+              <w:fldChar w:fldCharType="end"/>
+            </w:r>
+          </w:hyperlink>
+        </w:p>
+        <w:p>
+          <w:pPr>
+            <w:pStyle w:val="TOC3"/>
+            <w:tabs>
+              <w:tab w:val="right" w:leader="dot" w:pos="9350"/>
+            </w:tabs>
+            <w:rPr>
+              <w:rFonts w:eastAsiaTheme="minorEastAsia"/>
+              <w:noProof/>
+            </w:rPr>
+          </w:pPr>
+          <w:hyperlink w:anchor="_Toc54822789" w:history="1">
+            <w:r>
+              <w:rPr>
+                <w:rStyle w:val="Hyperlink"/>
+                <w:noProof/>
+              </w:rPr>
+              <w:t>The Internet of Money</w:t>
+            </w:r>
+            <w:r>
+              <w:rPr>
+                <w:noProof/>
+                <w:webHidden/>
+              </w:rPr>
+              <w:tab/>
+            </w:r>
+            <w:r>
+              <w:rPr>
+                <w:noProof/>
+                <w:webHidden/>
+              </w:rPr>
+              <w:fldChar w:fldCharType="begin"/>
+            </w:r>
+            <w:r>
+              <w:rPr>
+                <w:noProof/>
+                <w:webHidden/>
+              </w:rPr>
+              <w:instrText xml:space="preserve"> PAGEREF _Toc54822789 \h </w:instrText>
+            </w:r>
+            <w:r>
+              <w:rPr>
+                <w:noProof/>
+                <w:webHidden/>
+              </w:rPr>
+            </w:r>
+            <w:r>
+              <w:rPr>
+                <w:noProof/>
+                <w:webHidden/>
+              </w:rPr>
+              <w:fldChar w:fldCharType="separate"/>
+            </w:r>
+            <w:r>
+              <w:rPr>
+                <w:noProof/>
+                <w:webHidden/>
+              </w:rPr>
+              <w:t>6</w:t>
+            </w:r>
+            <w:r>
+              <w:rPr>
+                <w:noProof/>
+                <w:webHidden/>
+              </w:rPr>
+              <w:fldChar w:fldCharType="end"/>
+            </w:r>
+          </w:hyperlink>
+        </w:p>
+        <w:p>
+          <w:pPr>
+            <w:pStyle w:val="TOC3"/>
+            <w:tabs>
+              <w:tab w:val="right" w:leader="dot" w:pos="9350"/>
+            </w:tabs>
+            <w:rPr>
+              <w:rFonts w:eastAsiaTheme="minorEastAsia"/>
+              <w:noProof/>
+            </w:rPr>
+          </w:pPr>
+          <w:hyperlink w:anchor="_Toc54822790" w:history="1">
+            <w:r>
+              <w:rPr>
+                <w:rStyle w:val="Hyperlink"/>
+                <w:noProof/>
+              </w:rPr>
+              <w:t>Blockchain Basics</w:t>
+            </w:r>
+            <w:r>
+              <w:rPr>
+                <w:noProof/>
+                <w:webHidden/>
+              </w:rPr>
+              <w:tab/>
+            </w:r>
+            <w:r>
+              <w:rPr>
+                <w:noProof/>
+                <w:webHidden/>
+              </w:rPr>
+              <w:fldChar w:fldCharType="begin"/>
+            </w:r>
+            <w:r>
+              <w:rPr>
+                <w:noProof/>
+                <w:webHidden/>
+              </w:rPr>
+              <w:instrText xml:space="preserve"> PAGEREF _Toc54822790 \h </w:instrText>
+            </w:r>
+            <w:r>
+              <w:rPr>
+                <w:noProof/>
+                <w:webHidden/>
+              </w:rPr>
+            </w:r>
+            <w:r>
+              <w:rPr>
+                <w:noProof/>
+                <w:webHidden/>
+              </w:rPr>
+              <w:fldChar w:fldCharType="separate"/>
+            </w:r>
+            <w:r>
+              <w:rPr>
+                <w:noProof/>
+                <w:webHidden/>
+              </w:rPr>
+              <w:t>6</w:t>
+            </w:r>
+            <w:r>
+              <w:rPr>
+                <w:noProof/>
+                <w:webHidden/>
+              </w:rPr>
+              <w:fldChar w:fldCharType="end"/>
+            </w:r>
+          </w:hyperlink>
+        </w:p>
+        <w:p>
+          <w:pPr>
+            <w:pStyle w:val="TOC3"/>
+            <w:tabs>
+              <w:tab w:val="right" w:leader="dot" w:pos="9350"/>
+            </w:tabs>
+            <w:rPr>
+              <w:rFonts w:eastAsiaTheme="minorEastAsia"/>
+              <w:noProof/>
+            </w:rPr>
+          </w:pPr>
+          <w:hyperlink w:anchor="_Toc54822791" w:history="1">
+            <w:r>
+              <w:rPr>
+                <w:rStyle w:val="Hyperlink"/>
+                <w:noProof/>
+              </w:rPr>
+              <w:t>John – Shapeshift CFO</w:t>
+            </w:r>
+            <w:r>
+              <w:rPr>
+                <w:noProof/>
+                <w:webHidden/>
+              </w:rPr>
+              <w:tab/>
+            </w:r>
+            <w:r>
+              <w:rPr>
+                <w:noProof/>
+                <w:webHidden/>
+              </w:rPr>
+              <w:fldChar w:fldCharType="begin"/>
+            </w:r>
+            <w:r>
+              <w:rPr>
+                <w:noProof/>
+                <w:webHidden/>
+              </w:rPr>
+              <w:instrText xml:space="preserve"> PAGEREF _Toc54822791 \h </w:instrText>
+            </w:r>
+            <w:r>
+              <w:rPr>
+                <w:noProof/>
+                <w:webHidden/>
+              </w:rPr>
+            </w:r>
+            <w:r>
+              <w:rPr>
+                <w:noProof/>
+                <w:webHidden/>
+              </w:rPr>
+              <w:fldChar w:fldCharType="separate"/>
+            </w:r>
+            <w:r>
+              <w:rPr>
+                <w:noProof/>
+                <w:webHidden/>
+              </w:rPr>
+              <w:t>6</w:t>
             </w:r>
             <w:r>
               <w:rPr>
@@ -777,7 +1191,7 @@
       <w:pPr>
         <w:pStyle w:val="Heading1"/>
       </w:pPr>
-      <w:bookmarkStart w:id="0" w:name="_Toc54796449"/>
+      <w:bookmarkStart w:id="0" w:name="_Toc54822776"/>
       <w:r>
         <w:lastRenderedPageBreak/>
         <w:t>Required Reading: “</w:t>
@@ -982,7 +1396,7 @@
       <w:pPr>
         <w:pStyle w:val="Heading1"/>
       </w:pPr>
-      <w:bookmarkStart w:id="1" w:name="_Toc54796450"/>
+      <w:bookmarkStart w:id="1" w:name="_Toc54822777"/>
       <w:r>
         <w:lastRenderedPageBreak/>
         <w:t>Module 1 – Foundations of Blockchain and Digital Currencies</w:t>
@@ -1037,7 +1451,7 @@
       <w:pPr>
         <w:pStyle w:val="Heading3"/>
       </w:pPr>
-      <w:bookmarkStart w:id="2" w:name="_Toc54796451"/>
+      <w:bookmarkStart w:id="2" w:name="_Toc54822778"/>
       <w:r>
         <w:t>The Internet of Money</w:t>
       </w:r>
@@ -1077,23 +1491,7 @@
           <w:i/>
           <w:iCs/>
         </w:rPr>
-        <w:t xml:space="preserve">will skip this, I doubt public talks have any content that I </w:t>
-      </w:r>
-      <w:proofErr w:type="gramStart"/>
-      <w:r>
-        <w:rPr>
-          <w:i/>
-          <w:iCs/>
-        </w:rPr>
-        <w:t>don’t</w:t>
-      </w:r>
-      <w:proofErr w:type="gramEnd"/>
-      <w:r>
-        <w:rPr>
-          <w:i/>
-          <w:iCs/>
-        </w:rPr>
-        <w:t xml:space="preserve"> already understand enough of</w:t>
+        <w:t>will skip this, I doubt public talks have any content that I don’t already understand enough of</w:t>
       </w:r>
     </w:p>
     <w:p>
@@ -1105,7 +1503,7 @@
       <w:pPr>
         <w:pStyle w:val="Heading3"/>
       </w:pPr>
-      <w:bookmarkStart w:id="3" w:name="_Toc54796452"/>
+      <w:bookmarkStart w:id="3" w:name="_Toc54822779"/>
       <w:r>
         <w:t>Blockchain Basics</w:t>
       </w:r>
@@ -1146,7 +1544,7 @@
       <w:pPr>
         <w:pStyle w:val="Heading3"/>
       </w:pPr>
-      <w:bookmarkStart w:id="4" w:name="_Toc54796453"/>
+      <w:bookmarkStart w:id="4" w:name="_Toc54822780"/>
       <w:proofErr w:type="spellStart"/>
       <w:r>
         <w:t>Vitalik</w:t>
@@ -1184,15 +1582,7 @@
         <w:t>“F</w:t>
       </w:r>
       <w:r>
-        <w:t xml:space="preserve">or years, I would just do stuff in Excel but then I started programming games and for that I would play myself in C++. Then at some point I discovered Python and JavaScript and </w:t>
-      </w:r>
-      <w:proofErr w:type="gramStart"/>
-      <w:r>
-        <w:t>I'm</w:t>
-      </w:r>
-      <w:proofErr w:type="gramEnd"/>
-      <w:r>
-        <w:t xml:space="preserve"> like, "Wait, why does anyone even care about C++ if these languages exist. "</w:t>
+        <w:t>or years, I would just do stuff in Excel but then I started programming games and for that I would play myself in C++. Then at some point I discovered Python and JavaScript and I'm like, "Wait, why does anyone even care about C++ if these languages exist. "</w:t>
       </w:r>
     </w:p>
     <w:p>
@@ -1238,15 +1628,7 @@
         <w:t>“</w:t>
       </w:r>
       <w:r>
-        <w:t xml:space="preserve">I love the syntax and it feels </w:t>
-      </w:r>
-      <w:proofErr w:type="gramStart"/>
-      <w:r>
-        <w:t>very nice</w:t>
-      </w:r>
-      <w:proofErr w:type="gramEnd"/>
-      <w:r>
-        <w:t xml:space="preserve"> and pretty. It has a lot of features that just make stuff easy that really should be easy, like support for big numbers, support for array literals, just being able to make arrays and make mappings and dictionaries and so forth. Programs that just to work nice and clean and take 10 lines in Python just seemed always be three times harder in things like C++. Then in JavaScript, like it gets not having big numbers and then just like mixing up numbers and strings makes it clear easy to have bugs everywhere. I mean I do wish Python had some more strong typing but otherwise even still it seems like a nice middle ground.</w:t>
+        <w:t>I love the syntax and it feels very nice and pretty. It has a lot of features that just make stuff easy that really should be easy, like support for big numbers, support for array literals, just being able to make arrays and make mappings and dictionaries and so forth. Programs that just to work nice and clean and take 10 lines in Python just seemed always be three times harder in things like C++. Then in JavaScript, like it gets not having big numbers and then just like mixing up numbers and strings makes it clear easy to have bugs everywhere. I mean I do wish Python had some more strong typing but otherwise even still it seems like a nice middle ground.</w:t>
       </w:r>
       <w:r>
         <w:t>”</w:t>
@@ -1318,29 +1700,8 @@
         <w:lastRenderedPageBreak/>
         <w:t>“</w:t>
       </w:r>
-      <w:proofErr w:type="gramStart"/>
-      <w:r>
-        <w:t>So</w:t>
-      </w:r>
-      <w:proofErr w:type="gramEnd"/>
-      <w:r>
-        <w:t xml:space="preserve"> first of all, I personally really hate how the word DAG is just been over hyped. </w:t>
-      </w:r>
-      <w:proofErr w:type="gramStart"/>
-      <w:r>
-        <w:t>So</w:t>
-      </w:r>
-      <w:proofErr w:type="gramEnd"/>
-      <w:r>
-        <w:t xml:space="preserve"> first of all, a blockchain is a kind of DAG. The Ethereum 1.0 chain is a kind of DAG because of how ongoing collision works. Ethereum 2.0 chain will be even more of a DAG because of how you have the shorter </w:t>
-      </w:r>
-      <w:proofErr w:type="gramStart"/>
-      <w:r>
-        <w:t>chains</w:t>
-      </w:r>
-      <w:proofErr w:type="gramEnd"/>
-      <w:r>
-        <w:t xml:space="preserve"> and they keep on constantly cross-linking with each other. Then even within each one of the chains, every block has many attestations and then get included into the next block. So those are things that we are totally adopting. At the same time, it does seem like there is room for more innovation on the data structure side. But at the same time, it does seem like we are getting closer and closer to understanding what the optimum structures are. A lot of the possibilities for big improvements are things that I think have already been incorporated into quantity Ethereum consensus algorithms.</w:t>
+      <w:r>
+        <w:t>So first of all, I personally really hate how the word DAG is just been over hyped. So first of all, a blockchain is a kind of DAG. The Ethereum 1.0 chain is a kind of DAG because of how ongoing collision works. Ethereum 2.0 chain will be even more of a DAG because of how you have the shorter chains and they keep on constantly cross-linking with each other. Then even within each one of the chains, every block has many attestations and then get included into the next block. So those are things that we are totally adopting. At the same time, it does seem like there is room for more innovation on the data structure side. But at the same time, it does seem like we are getting closer and closer to understanding what the optimum structures are. A lot of the possibilities for big improvements are things that I think have already been incorporated into quantity Ethereum consensus algorithms.</w:t>
       </w:r>
       <w:r>
         <w:t>”</w:t>
@@ -1392,7 +1753,7 @@
       <w:pPr>
         <w:pStyle w:val="Heading3"/>
       </w:pPr>
-      <w:bookmarkStart w:id="5" w:name="_Toc54796454"/>
+      <w:bookmarkStart w:id="5" w:name="_Toc54822781"/>
       <w:r>
         <w:t>Quiz</w:t>
       </w:r>
@@ -1403,15 +1764,7 @@
         <w:t>“</w:t>
       </w:r>
       <w:r>
-        <w:t xml:space="preserve">In Blockchain Basics, Daniel Drescher describes blockchain as a software system made up of two </w:t>
-      </w:r>
-      <w:proofErr w:type="gramStart"/>
-      <w:r>
-        <w:t>layers;</w:t>
-      </w:r>
-      <w:proofErr w:type="gramEnd"/>
-      <w:r>
-        <w:t xml:space="preserve"> application and implementation. The application layer is responsible for the user facing components, and the implementation layer refers to everything that brings the application to life, like protocols and code.</w:t>
+        <w:t>In Blockchain Basics, Daniel Drescher describes blockchain as a software system made up of two layers; application and implementation. The application layer is responsible for the user facing components, and the implementation layer refers to everything that brings the application to life, like protocols and code.</w:t>
       </w:r>
       <w:r>
         <w:t>”</w:t>
@@ -1435,7 +1788,7 @@
       <w:pPr>
         <w:pStyle w:val="Heading1"/>
       </w:pPr>
-      <w:bookmarkStart w:id="6" w:name="_Toc54796455"/>
+      <w:bookmarkStart w:id="6" w:name="_Toc54822782"/>
       <w:r>
         <w:lastRenderedPageBreak/>
         <w:t>Module 2 – The Need for Blockchain</w:t>
@@ -1446,7 +1799,7 @@
       <w:pPr>
         <w:pStyle w:val="Heading3"/>
       </w:pPr>
-      <w:bookmarkStart w:id="7" w:name="_Toc54796456"/>
+      <w:bookmarkStart w:id="7" w:name="_Toc54822783"/>
       <w:r>
         <w:t>Blockchain Basics (same as previous module)</w:t>
       </w:r>
@@ -1476,7 +1829,7 @@
       <w:pPr>
         <w:pStyle w:val="Heading3"/>
       </w:pPr>
-      <w:bookmarkStart w:id="8" w:name="_Toc54796457"/>
+      <w:bookmarkStart w:id="8" w:name="_Toc54822784"/>
       <w:r>
         <w:t>Round Table Discussion - Blockchain and Digital Currencies</w:t>
       </w:r>
@@ -1494,17 +1847,8 @@
           <w:i/>
           <w:iCs/>
         </w:rPr>
-        <w:t xml:space="preserve">Nothing all that worthy of </w:t>
-      </w:r>
-      <w:proofErr w:type="gramStart"/>
-      <w:r>
-        <w:rPr>
-          <w:i/>
-          <w:iCs/>
-        </w:rPr>
-        <w:t>note-taking</w:t>
-      </w:r>
-      <w:proofErr w:type="gramEnd"/>
+        <w:t>Nothing all that worthy of note-taking</w:t>
+      </w:r>
     </w:p>
     <w:p>
       <w:pPr>
@@ -1515,7 +1859,7 @@
       <w:pPr>
         <w:pStyle w:val="Heading3"/>
       </w:pPr>
-      <w:bookmarkStart w:id="9" w:name="_Toc54796458"/>
+      <w:bookmarkStart w:id="9" w:name="_Toc54822785"/>
       <w:r>
         <w:t>Round Table Discussion - Blockchain as Protocol</w:t>
       </w:r>
@@ -1533,17 +1877,8 @@
           <w:i/>
           <w:iCs/>
         </w:rPr>
-        <w:t xml:space="preserve">Nothing all that worthy of </w:t>
-      </w:r>
-      <w:proofErr w:type="gramStart"/>
-      <w:r>
-        <w:rPr>
-          <w:i/>
-          <w:iCs/>
-        </w:rPr>
-        <w:t>note-taking</w:t>
-      </w:r>
-      <w:proofErr w:type="gramEnd"/>
+        <w:t>Nothing all that worthy of note-taking</w:t>
+      </w:r>
     </w:p>
     <w:p/>
     <w:p/>
@@ -1551,12 +1886,14 @@
       <w:pPr>
         <w:pStyle w:val="Heading1"/>
       </w:pPr>
+      <w:bookmarkStart w:id="10" w:name="_Toc54822786"/>
       <w:r>
         <w:t xml:space="preserve">Module 3 - </w:t>
       </w:r>
       <w:r>
         <w:t>Peer-to-Peer Software Systems, Trust, and Integrity</w:t>
       </w:r>
+      <w:bookmarkEnd w:id="10"/>
     </w:p>
     <w:p>
       <w:pPr>
@@ -1628,9 +1965,11 @@
       <w:pPr>
         <w:pStyle w:val="Heading3"/>
       </w:pPr>
+      <w:bookmarkStart w:id="11" w:name="_Toc54822787"/>
       <w:r>
         <w:t>Blockchain Basics (same as previous module)</w:t>
       </w:r>
+      <w:bookmarkEnd w:id="11"/>
     </w:p>
     <w:p>
       <w:pPr>
@@ -1687,85 +2026,27 @@
         <w:t xml:space="preserve">Well, yeah. I think what we mentioned right from the start was more of </w:t>
       </w:r>
       <w:proofErr w:type="spellStart"/>
-      <w:proofErr w:type="gramStart"/>
       <w:r>
         <w:t>a</w:t>
       </w:r>
       <w:proofErr w:type="spellEnd"/>
-      <w:proofErr w:type="gramEnd"/>
-      <w:r>
-        <w:t xml:space="preserve"> open source technology. We </w:t>
-      </w:r>
-      <w:proofErr w:type="gramStart"/>
-      <w:r>
-        <w:t>didn't</w:t>
-      </w:r>
-      <w:proofErr w:type="gramEnd"/>
-      <w:r>
-        <w:t xml:space="preserve"> mention the private blockchains and the reason for them to be out there and existing. Probably, it's again coming because the industry is very </w:t>
-      </w:r>
-      <w:proofErr w:type="gramStart"/>
-      <w:r>
-        <w:t>young</w:t>
-      </w:r>
-      <w:proofErr w:type="gramEnd"/>
-      <w:r>
-        <w:t xml:space="preserve"> and the enterprise still has specific needs that are not satisfied by </w:t>
+      <w:r>
+        <w:t xml:space="preserve"> open source technology. We didn't mention the private blockchains and the reason for them to be out there and existing. Probably, it's again coming because the industry is very young and the enterprise still has specific needs that are not satisfied by </w:t>
       </w:r>
       <w:r>
         <w:t>de</w:t>
       </w:r>
       <w:r>
-        <w:t xml:space="preserve">centralized. Probably, right now, the most concerning one is related to privacy and security. So that's why you would have Hyperledger and other things like that, which basically is a technology you can host it somewhat privately and use it or recently a couple of big-name companies they announced their own blockchains, they're going to support it. Even if you take the same Ethereum, Amazon is supporting running in AWS calls privately Ethereum network. It means it </w:t>
-      </w:r>
-      <w:proofErr w:type="gramStart"/>
-      <w:r>
-        <w:t>doesn't</w:t>
-      </w:r>
-      <w:proofErr w:type="gramEnd"/>
-      <w:r>
-        <w:t xml:space="preserve"> have to be public. </w:t>
-      </w:r>
-      <w:proofErr w:type="gramStart"/>
+        <w:t xml:space="preserve">centralized. Probably, right now, the most concerning one is related to privacy and security. So that's why you would have Hyperledger and other things like that, which basically is a technology you can host it somewhat privately and use it or recently a couple of big-name companies they announced their own blockchains, they're going to support it. Even if you take the same Ethereum, Amazon is supporting running in AWS calls privately Ethereum network. It means it doesn't have to be public. </w:t>
+      </w:r>
       <w:r>
         <w:rPr>
           <w:u w:val="single"/>
         </w:rPr>
-        <w:t>So</w:t>
-      </w:r>
-      <w:proofErr w:type="gramEnd"/>
-      <w:r>
-        <w:rPr>
-          <w:u w:val="single"/>
-        </w:rPr>
-        <w:t xml:space="preserve"> decentralization is one concept. Running it privately is a little bit differently</w:t>
-      </w:r>
-      <w:r>
-        <w:t xml:space="preserve">. It can still be decentralized because </w:t>
-      </w:r>
-      <w:proofErr w:type="gramStart"/>
-      <w:r>
-        <w:t>they'll</w:t>
-      </w:r>
-      <w:proofErr w:type="gramEnd"/>
-      <w:r>
-        <w:t xml:space="preserve"> be running on AWS or any other Cloud provider in a decentralized way. </w:t>
-      </w:r>
-      <w:proofErr w:type="gramStart"/>
-      <w:r>
-        <w:t>They'll</w:t>
-      </w:r>
-      <w:proofErr w:type="gramEnd"/>
-      <w:r>
-        <w:t xml:space="preserve"> be talking to each other agreeing on consensus and so on. The whole difference is just to not be public, which means that it will be hosting some specialized solutions for that. The only thing that the concept of the blockchain provides is this distributed database for traceability. Where you have the transactions and then you read them and do whatever. In case of Ethereum, you also have a place where we can store business logic called Smart Contacts, but it's just a </w:t>
-      </w:r>
-      <w:proofErr w:type="gramStart"/>
-      <w:r>
-        <w:t>more fancy</w:t>
-      </w:r>
-      <w:proofErr w:type="gramEnd"/>
-      <w:r>
-        <w:t xml:space="preserve"> name for writing business logic for your business.</w:t>
+        <w:t>So decentralization is one concept. Running it privately is a little bit differently</w:t>
+      </w:r>
+      <w:r>
+        <w:t>. It can still be decentralized because they'll be running on AWS or any other Cloud provider in a decentralized way. They'll be talking to each other agreeing on consensus and so on. The whole difference is just to not be public, which means that it will be hosting some specialized solutions for that. The only thing that the concept of the blockchain provides is this distributed database for traceability. Where you have the transactions and then you read them and do whatever. In case of Ethereum, you also have a place where we can store business logic called Smart Contacts, but it's just a more fancy name for writing business logic for your business.</w:t>
       </w:r>
       <w:r>
         <w:t>”</w:t>
@@ -1777,141 +2058,111 @@
         <w:t>“</w:t>
       </w:r>
       <w:r>
-        <w:t xml:space="preserve">Yes, it doesn't satisfy still the full-scale of questions for the enterprises like making a basic HTTP request, which is cutting out a lot of use cases for the businesses and there are a lot more but still it's a way to do it on a distributed ledger. You have the possibility to execute code. So decentralized, centralized at the same time, so </w:t>
-      </w:r>
-      <w:proofErr w:type="gramStart"/>
-      <w:r>
-        <w:t>that's</w:t>
-      </w:r>
-      <w:proofErr w:type="gramEnd"/>
-      <w:r>
-        <w:t xml:space="preserve"> like one, they're different. The centralized, for example, can be Google, Amazon, Azure, and OpenShift or any other Cloud providers. Then you have the decentralized, which is the Ethereum. </w:t>
-      </w:r>
-      <w:proofErr w:type="gramStart"/>
-      <w:r>
-        <w:t>So</w:t>
-      </w:r>
-      <w:proofErr w:type="gramEnd"/>
-      <w:r>
-        <w:t xml:space="preserve"> we talk about the concept centralized and decentralized. Then there is still decentralized but private and which is can be the same open source technology running private Clouds, where you will not probably care much because if it's running in a private usual network, then you would not care so much about consensus being one. We would care about attacks because </w:t>
-      </w:r>
-      <w:proofErr w:type="gramStart"/>
-      <w:r>
-        <w:t>it's</w:t>
-      </w:r>
-      <w:proofErr w:type="gramEnd"/>
-      <w:r>
-        <w:t xml:space="preserve"> a controlled environment. </w:t>
-      </w:r>
-      <w:proofErr w:type="gramStart"/>
-      <w:r>
-        <w:t>So</w:t>
-      </w:r>
-      <w:proofErr w:type="gramEnd"/>
-      <w:r>
-        <w:t xml:space="preserve"> it's still decentralized but private. At the same time, </w:t>
-      </w:r>
-      <w:proofErr w:type="gramStart"/>
-      <w:r>
-        <w:t>it's</w:t>
-      </w:r>
-      <w:proofErr w:type="gramEnd"/>
-      <w:r>
-        <w:t xml:space="preserve"> becoming centralized because its running in one place. Nobody has access to it except one specific entity. </w:t>
-      </w:r>
-      <w:proofErr w:type="gramStart"/>
-      <w:r>
-        <w:t>So</w:t>
-      </w:r>
-      <w:proofErr w:type="gramEnd"/>
-      <w:r>
-        <w:t xml:space="preserve"> all these concepts they're really shifting into each other, depends how you look and what problem you're solving. It also </w:t>
-      </w:r>
-      <w:proofErr w:type="gramStart"/>
-      <w:r>
-        <w:t>depends, when</w:t>
-      </w:r>
-      <w:proofErr w:type="gramEnd"/>
-      <w:r>
-        <w:t xml:space="preserve"> you're talking about enterprise solutions versus completely public solutions like [inaudible] network. Yes. They have different requirements for, basically, attack factors, the different potential vulnerabilities that their network might have. Yeah. Right. Yes. So exactly for that reason there are other chain or technology provider for the next generation of blockchains, like Dispatch US and others. Who will allow a hybrid between what the private blockchain controlled environment will be running and the public technology stack to be run publicly and it will provide services from both </w:t>
-      </w:r>
-      <w:proofErr w:type="gramStart"/>
-      <w:r>
-        <w:t>sides.</w:t>
-      </w:r>
-      <w:proofErr w:type="gramEnd"/>
+        <w:t>Yes, it doesn't satisfy still the full-scale of questions for the enterprises like making a basic HTTP request, which is cutting out a lot of use cases for the businesses and there are a lot more but still it's a way to do it on a distributed ledger. You have the possibility to execute code. So decentralized, centralized at the same time, so that's like one, they're different. The centralized, for example, can be Google, Amazon, Azure, and OpenShift or any other Cloud providers. Then you have the decentralized, which is the Ethereum. So we talk about the concept centralized and decentralized. Then there is still decentralized but private and which is can be the same open source technology running private Clouds, where you will not probably care much because if it's running in a private usual network, then you would not care so much about consensus being one. We would care about attacks because it's a controlled environment. So it's still decentralized but private. At the same time, it's becoming centralized because its running in one place. Nobody has access to it except one specific entity. So all these concepts they're really shifting into each other, depends how you look and what problem you're solving. It also depends, when you're talking about enterprise solutions versus completely public solutions like [inaudible] network. Yes. They have different requirements for, basically, attack factors, the different potential vulnerabilities that their network might have. Yeah. Right. Yes. So exactly for that reason there are other chain or technology provider for the next generation of blockchains, like Dispatch US and others. Who will allow a hybrid between what the private blockchain controlled environment will be running and the public technology stack to be run publicly and it will provide services from both sides. It'll be secure and encrypted at the same time it will be decentralized. So it's not actually centralized, running in a private data center, run publicly by everyone. Just you can keep different types of data and allow access based on encryption and all sorts of mechanisms for security, authorization, authentication and all that stuff. So this is something that doesn't exist yet, but it will be something normal in the next year or two.</w:t>
+      </w:r>
+      <w:r>
+        <w:t>”</w:t>
+      </w:r>
+    </w:p>
+    <w:p>
+      <w:pPr>
+        <w:rPr>
+          <w:i/>
+          <w:iCs/>
+        </w:rPr>
+      </w:pPr>
+      <w:r>
+        <w:rPr>
+          <w:i/>
+          <w:iCs/>
+        </w:rPr>
+        <w:t>Went over the Byzantine problem</w:t>
+      </w:r>
+      <w:r>
+        <w:rPr>
+          <w:i/>
+          <w:iCs/>
+        </w:rPr>
+        <w:t xml:space="preserve"> and double spending</w:t>
+      </w:r>
+    </w:p>
+    <w:p>
+      <w:r>
+        <w:rPr>
+          <w:i/>
+          <w:iCs/>
+        </w:rPr>
+        <w:t>Went over private and public keys and signatures</w:t>
+      </w:r>
+    </w:p>
+    <w:p/>
+    <w:p>
+      <w:pPr>
+        <w:pStyle w:val="Heading1"/>
+      </w:pPr>
+      <w:bookmarkStart w:id="12" w:name="_Toc54822788"/>
+      <w:r>
+        <w:t xml:space="preserve">Module 4 - </w:t>
+      </w:r>
+      <w:r>
+        <w:t>Peer-to-peer Business Concepts and Bitcoin Value</w:t>
+      </w:r>
+      <w:bookmarkEnd w:id="12"/>
+    </w:p>
+    <w:p/>
+    <w:p>
+      <w:pPr>
+        <w:pStyle w:val="Heading3"/>
+      </w:pPr>
+      <w:bookmarkStart w:id="13" w:name="_Toc54822789"/>
+      <w:r>
+        <w:t>The Internet of Money</w:t>
+      </w:r>
+      <w:bookmarkEnd w:id="13"/>
+    </w:p>
+    <w:p>
+      <w:r>
+        <w:t>Consists in reading chapter 2 of</w:t>
+      </w:r>
       <w:r>
         <w:t xml:space="preserve"> </w:t>
       </w:r>
-      <w:proofErr w:type="gramStart"/>
-      <w:r>
-        <w:t>It'll</w:t>
-      </w:r>
-      <w:proofErr w:type="gramEnd"/>
-      <w:r>
-        <w:t xml:space="preserve"> be secure and encrypted at the same time it will be decentralized. </w:t>
-      </w:r>
-      <w:proofErr w:type="gramStart"/>
-      <w:r>
-        <w:t>So</w:t>
-      </w:r>
-      <w:proofErr w:type="gramEnd"/>
-      <w:r>
-        <w:t xml:space="preserve"> it's not actually centralized, running in a private data center, run publicly by everyone. Just you can keep different types of data and allow access based on encryption and all sorts of mechanisms for security, authorization, authentication and all that stuff. </w:t>
-      </w:r>
-      <w:proofErr w:type="gramStart"/>
-      <w:r>
-        <w:t>So</w:t>
-      </w:r>
-      <w:proofErr w:type="gramEnd"/>
-      <w:r>
-        <w:t xml:space="preserve"> this is something that doesn't exist yet, but it will be something normal in the next year or two.</w:t>
+      <w:r>
+        <w:t>“</w:t>
+      </w:r>
+      <w:r>
+        <w:t>The Internet of Money Volume Two: A collection of talks by Andreas M. Antonopoulos</w:t>
       </w:r>
       <w:r>
         <w:t>”</w:t>
       </w:r>
     </w:p>
     <w:p>
-      <w:pPr>
-        <w:rPr>
-          <w:i/>
-          <w:iCs/>
-        </w:rPr>
-      </w:pPr>
-      <w:r>
-        <w:rPr>
-          <w:i/>
-          <w:iCs/>
-        </w:rPr>
-        <w:t>Went over the Byzantine problem</w:t>
-      </w:r>
-      <w:r>
-        <w:rPr>
-          <w:i/>
-          <w:iCs/>
-        </w:rPr>
-        <w:t xml:space="preserve"> and double spending</w:t>
-      </w:r>
-    </w:p>
-    <w:p>
-      <w:r>
-        <w:rPr>
-          <w:i/>
-          <w:iCs/>
-        </w:rPr>
-        <w:t>Went over private and public keys and signatures</w:t>
+      <w:r>
+        <w:rPr>
+          <w:i/>
+          <w:iCs/>
+        </w:rPr>
+        <w:t>will skip this, I doubt public talks have any content that I don’t already understand enough of</w:t>
       </w:r>
     </w:p>
     <w:p/>
     <w:p>
       <w:pPr>
-        <w:pStyle w:val="Heading1"/>
-      </w:pPr>
-      <w:r>
-        <w:t xml:space="preserve">Module 4 - </w:t>
-      </w:r>
-      <w:r>
-        <w:t>Peer-to-peer Business Concepts and Bitcoin Value</w:t>
+        <w:pStyle w:val="Heading3"/>
+      </w:pPr>
+      <w:bookmarkStart w:id="14" w:name="_Toc54822790"/>
+      <w:r>
+        <w:t>Blockchain Basics</w:t>
+      </w:r>
+      <w:bookmarkEnd w:id="14"/>
+    </w:p>
+    <w:p>
+      <w:r>
+        <w:t xml:space="preserve">Consists of reading step 20 of </w:t>
+      </w:r>
+      <w:r>
+        <w:t>Blockchain Basics: A Non-Technical Introduction in 25 Steps</w:t>
       </w:r>
     </w:p>
     <w:p/>
@@ -1919,88 +2170,50 @@
       <w:pPr>
         <w:pStyle w:val="Heading3"/>
       </w:pPr>
-      <w:r>
-        <w:t>The Internet of Money</w:t>
-      </w:r>
-    </w:p>
-    <w:p>
-      <w:r>
-        <w:t xml:space="preserve">Consists in reading chapter </w:t>
-      </w:r>
-      <w:r>
-        <w:t>2</w:t>
-      </w:r>
-      <w:r>
-        <w:t xml:space="preserve"> of</w:t>
-      </w:r>
-      <w:r>
-        <w:t xml:space="preserve"> </w:t>
-      </w:r>
-      <w:r>
-        <w:t>“</w:t>
-      </w:r>
-      <w:r>
-        <w:t>The Internet of Money Volume Two: A collection of talks by Andreas M. Antonopoulos</w:t>
-      </w:r>
-      <w:r>
-        <w:t>”</w:t>
-      </w:r>
-    </w:p>
-    <w:p>
-      <w:r>
-        <w:rPr>
-          <w:i/>
-          <w:iCs/>
-        </w:rPr>
-        <w:t xml:space="preserve">will skip this, I doubt public talks have any content that I </w:t>
-      </w:r>
-      <w:proofErr w:type="gramStart"/>
-      <w:r>
-        <w:rPr>
-          <w:i/>
-          <w:iCs/>
-        </w:rPr>
-        <w:t>don’t</w:t>
-      </w:r>
-      <w:proofErr w:type="gramEnd"/>
-      <w:r>
-        <w:rPr>
-          <w:i/>
-          <w:iCs/>
-        </w:rPr>
-        <w:t xml:space="preserve"> already understand enough of</w:t>
-      </w:r>
-    </w:p>
-    <w:p/>
-    <w:p>
-      <w:pPr>
-        <w:pStyle w:val="Heading3"/>
-      </w:pPr>
-      <w:r>
-        <w:t>Blockchain Basics</w:t>
-      </w:r>
-    </w:p>
-    <w:p>
-      <w:r>
-        <w:t>Consists of reading step</w:t>
-      </w:r>
-      <w:r>
-        <w:t xml:space="preserve"> 20</w:t>
-      </w:r>
-      <w:r>
-        <w:t xml:space="preserve"> of </w:t>
-      </w:r>
-      <w:r>
-        <w:t>Blockchain Basics: A Non-Technical Introduction in 25 Steps</w:t>
-      </w:r>
-    </w:p>
-    <w:p/>
-    <w:p>
-      <w:pPr>
-        <w:pStyle w:val="Heading3"/>
-      </w:pPr>
+      <w:bookmarkStart w:id="15" w:name="_Toc54822791"/>
       <w:r>
         <w:t>John – Shapeshift CFO</w:t>
+      </w:r>
+      <w:bookmarkEnd w:id="15"/>
+    </w:p>
+    <w:p>
+      <w:pPr>
+        <w:rPr>
+          <w:i/>
+          <w:iCs/>
+        </w:rPr>
+      </w:pPr>
+      <w:r>
+        <w:rPr>
+          <w:i/>
+          <w:iCs/>
+        </w:rPr>
+        <w:t xml:space="preserve">Nothing noteworthy, sounded like a marketing video for </w:t>
+      </w:r>
+      <w:proofErr w:type="spellStart"/>
+      <w:r>
+        <w:rPr>
+          <w:i/>
+          <w:iCs/>
+        </w:rPr>
+        <w:t>ShapeShift</w:t>
+      </w:r>
+      <w:proofErr w:type="spellEnd"/>
+    </w:p>
+    <w:p>
+      <w:pPr>
+        <w:rPr>
+          <w:i/>
+          <w:iCs/>
+        </w:rPr>
+      </w:pPr>
+      <w:r>
+        <w:rPr>
+          <w:i/>
+          <w:iCs/>
+        </w:rPr>
+        <w:lastRenderedPageBreak/>
+        <w:t>His best advice for new blockchain developers is to just go and get your hands dirty</w:t>
       </w:r>
     </w:p>
     <w:p/>

</xml_diff>